<commit_message>
inserted replies for Reviewer 1 and editor in the responses document.
</commit_message>
<xml_diff>
--- a/jfs_submission/paper-pre-submission-revision-2/Responses-round2.docx
+++ b/jfs_submission/paper-pre-submission-revision-2/Responses-round2.docx
@@ -120,6 +120,15 @@
       <w:r>
         <w:t xml:space="preserve">Headers are included in the abstract and they do not need to be.</w:t>
       </w:r>
+      <w:r>
+        <w:t xml:space="preserve"> </w:t>
+      </w:r>
+      <w:r>
+        <w:rPr>
+          <w:i/>
+        </w:rPr>
+        <w:t xml:space="preserve">Done</w:t>
+      </w:r>
     </w:p>
     <w:p>
       <w:pPr>
@@ -131,6 +140,15 @@
       <w:r>
         <w:t xml:space="preserve">Several references include the DOI and year, volume page citations. Currently we only need the latter if that is available. Please correct.</w:t>
       </w:r>
+      <w:r>
+        <w:t xml:space="preserve"> </w:t>
+      </w:r>
+      <w:r>
+        <w:rPr>
+          <w:i/>
+        </w:rPr>
+        <w:t xml:space="preserve">Done</w:t>
+      </w:r>
     </w:p>
     <w:p>
       <w:pPr>
@@ -140,7 +158,16 @@
         </w:numPr>
       </w:pPr>
       <w:r>
-        <w:t xml:space="preserve">Reference 4 is a URL and when checked it indicated that it was no linger updated. It also did not take an interested reader to the PCST report. Please use a different reference</w:t>
+        <w:t xml:space="preserve">Reference 4 is a URL and when checked it indicated that it was no linger updated. It also did not take an interested reader to the PCST report. Please use a different reference.</w:t>
+      </w:r>
+      <w:r>
+        <w:t xml:space="preserve"> </w:t>
+      </w:r>
+      <w:r>
+        <w:rPr>
+          <w:i/>
+        </w:rPr>
+        <w:t xml:space="preserve">Done</w:t>
       </w:r>
     </w:p>
     <w:p>
@@ -153,6 +180,15 @@
       <w:r>
         <w:t xml:space="preserve">Reference 9 is another URL and my check indicated that the page could not be found. Please correct.</w:t>
       </w:r>
+      <w:r>
+        <w:t xml:space="preserve"> </w:t>
+      </w:r>
+      <w:r>
+        <w:rPr>
+          <w:i/>
+        </w:rPr>
+        <w:t xml:space="preserve">Done</w:t>
+      </w:r>
     </w:p>
     <w:p>
       <w:pPr>
@@ -164,6 +200,15 @@
       <w:r>
         <w:t xml:space="preserve">Please follow the formats included in the Information for Authors and abbreviate the journal titles according to Index Medicus</w:t>
       </w:r>
+      <w:r>
+        <w:t xml:space="preserve"> </w:t>
+      </w:r>
+      <w:r>
+        <w:rPr>
+          <w:i/>
+        </w:rPr>
+        <w:t xml:space="preserve">Done</w:t>
+      </w:r>
     </w:p>
     <w:p>
       <w:pPr>
@@ -204,6 +249,7 @@
     </w:p>
     <w:p>
       <w:pPr>
+        <w:pStyle w:val="Compact"/>
         <w:numPr>
           <w:numId w:val="1002"/>
           <w:ilvl w:val="0"/>
@@ -245,270 +291,25 @@
     </w:p>
     <w:p>
       <w:pPr>
-        <w:numPr>
-          <w:numId w:val="1002"/>
-          <w:ilvl w:val="0"/>
-        </w:numPr>
-      </w:pPr>
-      <w:r>
-        <w:t xml:space="preserve">Pg. 4, ln. 45; change to</w:t>
-      </w:r>
-      <w:r>
-        <w:t xml:space="preserve"> </w:t>
-      </w:r>
-      <w:r>
-        <w:t xml:space="preserve">“</w:t>
-      </w:r>
-      <w:r>
-        <w:t xml:space="preserve">(because the heel typically has the most contact with the rifling in the barrel)</w:t>
-      </w:r>
-      <w:r>
-        <w:t xml:space="preserve">”</w:t>
-      </w:r>
-    </w:p>
-    <w:p>
-      <w:pPr>
-        <w:numPr>
-          <w:numId w:val="1002"/>
-          <w:ilvl w:val="0"/>
-        </w:numPr>
-      </w:pPr>
-      <w:r>
-        <w:t xml:space="preserve">Pg.4, last sentence. Please check for grammar or incomplete information.</w:t>
-      </w:r>
-      <w:r>
-        <w:t xml:space="preserve"> </w:t>
-      </w:r>
-      <w:r>
-        <w:t xml:space="preserve">Also capitalize</w:t>
-      </w:r>
-      <w:r>
-        <w:t xml:space="preserve"> </w:t>
-      </w:r>
-      <w:r>
-        <w:t xml:space="preserve">“</w:t>
-      </w:r>
-      <w:r>
-        <w:t xml:space="preserve">Lowess</w:t>
-      </w:r>
-      <w:r>
-        <w:t xml:space="preserve">”</w:t>
-      </w:r>
-      <w:r>
-        <w:t xml:space="preserve">. (?)</w:t>
-      </w:r>
-      <w:r>
-        <w:t xml:space="preserve"> </w:t>
-      </w:r>
-      <w:r>
-        <w:t xml:space="preserve">Perhaps:</w:t>
-      </w:r>
-      <w:r>
-        <w:t xml:space="preserve"> </w:t>
-      </w:r>
-      <w:r>
-        <w:t xml:space="preserve">“</w:t>
-      </w:r>
-      <w:r>
-        <w:t xml:space="preserve">From these profiles, bullet signatures (16; 15) are extracted as residuals …</w:t>
-      </w:r>
-      <w:r>
-        <w:t xml:space="preserve">”</w:t>
-      </w:r>
-    </w:p>
-    <w:p>
-      <w:pPr>
-        <w:numPr>
-          <w:numId w:val="1002"/>
-          <w:ilvl w:val="0"/>
-        </w:numPr>
-      </w:pPr>
-      <w:r>
-        <w:t xml:space="preserve">Pg.5, ln. 36: Change to</w:t>
-      </w:r>
-      <w:r>
-        <w:t xml:space="preserve"> </w:t>
-      </w:r>
-      <w:r>
-        <w:t xml:space="preserve">“</w:t>
-      </w:r>
-      <w:r>
-        <w:t xml:space="preserve">because of the resulting loss in discriminating power.</w:t>
-      </w:r>
-      <w:r>
-        <w:t xml:space="preserve">”</w:t>
-      </w:r>
-    </w:p>
-    <w:p>
-      <w:pPr>
-        <w:numPr>
-          <w:numId w:val="1002"/>
-          <w:ilvl w:val="0"/>
-        </w:numPr>
-      </w:pPr>
-      <w:r>
-        <w:t xml:space="preserve">Pg.7 and on; Please add some text to clarify your definition of</w:t>
-      </w:r>
-      <w:r>
-        <w:t xml:space="preserve"> </w:t>
-      </w:r>
-      <w:r>
-        <w:t xml:space="preserve">“</w:t>
-      </w:r>
-      <w:r>
-        <w:t xml:space="preserve">sub-class</w:t>
-      </w:r>
-      <w:r>
-        <w:t xml:space="preserve">”</w:t>
-      </w:r>
-      <w:r>
-        <w:t xml:space="preserve">. You are designating this term as a general form or structure that has to be removed to get at the signature. However, the term is used quite differently by firearm examiners to describe features that may reproduce in a number of tool surfaces, and its influence if detected must be considered prior to a comparison conclusion.</w:t>
-      </w:r>
-    </w:p>
-    <w:p>
-      <w:pPr>
-        <w:numPr>
-          <w:numId w:val="1002"/>
-          <w:ilvl w:val="0"/>
-        </w:numPr>
-      </w:pPr>
-      <w:r>
-        <w:t xml:space="preserve">Pg. 8; Thanks for pointing out what</w:t>
-      </w:r>
-      <w:r>
-        <w:t xml:space="preserve"> </w:t>
-      </w:r>
-      <w:r>
-        <w:t xml:space="preserve">“</w:t>
-      </w:r>
-      <w:r>
-        <w:t xml:space="preserve">failed test</w:t>
-      </w:r>
-      <w:r>
-        <w:t xml:space="preserve">”</w:t>
-      </w:r>
-      <w:r>
-        <w:t xml:space="preserve"> </w:t>
-      </w:r>
-      <w:r>
-        <w:t xml:space="preserve">is, and what it is not.</w:t>
-      </w:r>
-    </w:p>
-    <w:p>
-      <w:pPr>
-        <w:numPr>
-          <w:numId w:val="1002"/>
-          <w:ilvl w:val="0"/>
-        </w:numPr>
-      </w:pPr>
-      <w:r>
-        <w:t xml:space="preserve">Pg. 10, ln. 32:</w:t>
-      </w:r>
-      <w:r>
-        <w:t xml:space="preserve"> </w:t>
-      </w:r>
-      <w:r>
-        <w:t xml:space="preserve">“</w:t>
-      </w:r>
-      <w:r>
-        <w:t xml:space="preserve">tank rash</w:t>
-      </w:r>
-      <w:r>
-        <w:t xml:space="preserve">”</w:t>
-      </w:r>
-      <w:r>
-        <w:t xml:space="preserve"> </w:t>
-      </w:r>
-      <w:r>
-        <w:t xml:space="preserve">is a is a colloquialism that should be in quote marks since it would be unknown to many scientists outside of the forensic discipline. Or longer:</w:t>
-      </w:r>
-      <w:r>
-        <w:t xml:space="preserve"> </w:t>
-      </w:r>
-      <w:r>
-        <w:t xml:space="preserve">“</w:t>
-      </w:r>
-      <w:r>
-        <w:t xml:space="preserve">random tool marks on the fired bullet surface caused by the impact with the interior surfaces of the bullet capture tank.</w:t>
-      </w:r>
-      <w:r>
-        <w:t xml:space="preserve">”</w:t>
-      </w:r>
-    </w:p>
-    <w:p>
-      <w:pPr>
-        <w:numPr>
-          <w:numId w:val="1002"/>
-          <w:ilvl w:val="0"/>
-        </w:numPr>
-      </w:pPr>
-      <w:r>
-        <w:t xml:space="preserve">Pg. 10, ln. 7: fix error</w:t>
-      </w:r>
-      <w:r>
-        <w:t xml:space="preserve"> </w:t>
-      </w:r>
-      <w:r>
-        <w:t xml:space="preserve">“</w:t>
-      </w:r>
-      <w:r>
-        <w:t xml:space="preserve">toolmaRkpack-age</w:t>
-      </w:r>
-      <w:r>
-        <w:t xml:space="preserve">”</w:t>
-      </w:r>
-      <w:r>
-        <w:t xml:space="preserve"> </w:t>
-      </w:r>
-      <w:r>
-        <w:t xml:space="preserve">ln. 48 space is needed between</w:t>
-      </w:r>
-      <w:r>
-        <w:t xml:space="preserve"> </w:t>
-      </w:r>
-      <w:r>
-        <w:t xml:space="preserve">“</w:t>
-      </w:r>
-      <w:r>
-        <w:t xml:space="preserve">profiles of0.854</w:t>
-      </w:r>
-      <w:r>
-        <w:t xml:space="preserve">”</w:t>
-      </w:r>
-    </w:p>
-    <w:p>
-      <w:pPr>
-        <w:pStyle w:val="Heading2"/>
-      </w:pPr>
-      <w:bookmarkStart w:id="22" w:name="reviewer-2"/>
-      <w:r>
-        <w:t xml:space="preserve">Reviewer #2</w:t>
-      </w:r>
-      <w:bookmarkEnd w:id="22"/>
-    </w:p>
-    <w:p>
-      <w:pPr>
         <w:pStyle w:val="FirstParagraph"/>
       </w:pPr>
       <w:r>
-        <w:t xml:space="preserve">Comments to the Author</w:t>
-      </w:r>
-      <w:r>
-        <w:t xml:space="preserve"> </w:t>
-      </w:r>
-      <w:r>
-        <w:t xml:space="preserve">Thank you for making the requested revisions. I appreciate that this takes time. A few issues remain but I believe we are getting close.</w:t>
-      </w:r>
-    </w:p>
-    <w:p>
-      <w:pPr>
+        <w:rPr>
+          <w:i/>
+        </w:rPr>
+        <w:t xml:space="preserve">Thank you, we have incorporated this change</w:t>
+      </w:r>
+    </w:p>
+    <w:p>
+      <w:pPr>
+        <w:pStyle w:val="Compact"/>
         <w:numPr>
           <w:numId w:val="1003"/>
           <w:ilvl w:val="0"/>
         </w:numPr>
       </w:pPr>
       <w:r>
-        <w:t xml:space="preserve">p3</w:t>
+        <w:t xml:space="preserve">Pg. 4, ln. 45; change to</w:t>
       </w:r>
       <w:r>
         <w:t xml:space="preserve"> </w:t>
@@ -517,79 +318,21 @@
         <w:t xml:space="preserve">“</w:t>
       </w:r>
       <w:r>
-        <w:t xml:space="preserve">These digitized markings allow the use of statistical methods to quantify the scientific mechanism of comparing markings and serve as basis for an error rate calculation.</w:t>
+        <w:t xml:space="preserve">(because the heel typically has the most contact with the rifling in the barrel)</w:t>
       </w:r>
       <w:r>
         <w:t xml:space="preserve">”</w:t>
       </w:r>
-      <w:r>
-        <w:t xml:space="preserve"> </w:t>
-      </w:r>
-      <w:r>
-        <w:t xml:space="preserve">Still a little awkward.</w:t>
-      </w:r>
-    </w:p>
-    <w:p>
-      <w:pPr>
-        <w:numPr>
-          <w:numId w:val="1003"/>
-          <w:ilvl w:val="0"/>
-        </w:numPr>
-      </w:pPr>
-      <w:r>
-        <w:t xml:space="preserve">The authors claim that they changed all numerical results to percentages but there are still a number of inconsistencies. The authors should use consistent terminology. Sometimes they say FPR, sometimes %FP, sometimes Type I, sometimes Type 1 error rate. It is ok to list all these as being the same term in the definition, but then they should pick one. For example, in the conclusions CS1 is reported with a type 2 error rate of 0.272 which I assume is 27.2%. In the Results section the expected failures are listed as 0.854 and 0.120, should these be 85.5% and 12.0%? Figure 14 y-axes are not percentages and must be updated. Figure 8 both axes need to be updated. Figure 9 (left, EER) also likely needs to be updated.</w:t>
-      </w:r>
-    </w:p>
-    <w:p>
-      <w:pPr>
-        <w:numPr>
-          <w:numId w:val="1003"/>
-          <w:ilvl w:val="0"/>
-        </w:numPr>
-      </w:pPr>
-      <w:r>
-        <w:t xml:space="preserve">Original comment: p8</w:t>
-      </w:r>
-      <w:r>
-        <w:t xml:space="preserve"> </w:t>
-      </w:r>
-      <w:r>
-        <w:t xml:space="preserve">“</w:t>
-      </w:r>
-      <w:r>
-        <w:t xml:space="preserve">This severe limitation in the amount of available data poses the main challenge in</w:t>
-      </w:r>
-      <w:r>
-        <w:t xml:space="preserve">”</w:t>
-      </w:r>
-      <w:r>
-        <w:t xml:space="preserve">. It’s unclear what</w:t>
-      </w:r>
-      <w:r>
-        <w:t xml:space="preserve"> </w:t>
-      </w:r>
-      <w:r>
-        <w:t xml:space="preserve">‘</w:t>
-      </w:r>
-      <w:r>
-        <w:t xml:space="preserve">this</w:t>
-      </w:r>
-      <w:r>
-        <w:t xml:space="preserve">’</w:t>
-      </w:r>
-      <w:r>
-        <w:t xml:space="preserve"> </w:t>
-      </w:r>
-      <w:r>
-        <w:t xml:space="preserve">refers to. Do the authors mean the number of bullets and LEAs in the dataset or do they mean the number of sample points per striation profile (due to the fact that LEAs are shorter than screwdriver profiles)? Both would seem to be limitations but just because the profile is shorter doesn’t inherently mean that there are fewer or less informative striaes. You could have a shorter profile with more informative features. The authors replied: “We were indeed referring to the shorter length of the marks, which given the same amount of information decreases the power of the test, a purely technical consequence. Obviously you are right that this power calculation changes with a change in the amount of information.</w:t>
-      </w:r>
     </w:p>
     <w:p>
       <w:pPr>
         <w:pStyle w:val="FirstParagraph"/>
       </w:pPr>
       <w:r>
-        <w:t xml:space="preserve">No change was apparently made to the manuscript. I feel an edit is required. The text is still ambiguous and the reader will not have the benefit of the author’s response letter. In addition I believe the response is incorrect. We do not have enough information to make this statement. As I mentioned, it’s possible to have a very informative short profile. Perhaps bullet lands are inherently more structured than longer screwdriver marks. For example, a small but focused photo a person is more informative than a larger blurry image.</w:t>
+        <w:rPr>
+          <w:i/>
+        </w:rPr>
+        <w:t xml:space="preserve">Thank you, we have incorporated this change</w:t>
       </w:r>
     </w:p>
     <w:p>
@@ -597,6 +340,391 @@
         <w:pStyle w:val="Compact"/>
         <w:numPr>
           <w:numId w:val="1004"/>
+          <w:ilvl w:val="0"/>
+        </w:numPr>
+      </w:pPr>
+      <w:r>
+        <w:t xml:space="preserve">Pg.4, last sentence. Please check for grammar or incomplete information.</w:t>
+      </w:r>
+      <w:r>
+        <w:t xml:space="preserve"> </w:t>
+      </w:r>
+      <w:r>
+        <w:t xml:space="preserve">Also capitalize</w:t>
+      </w:r>
+      <w:r>
+        <w:t xml:space="preserve"> </w:t>
+      </w:r>
+      <w:r>
+        <w:t xml:space="preserve">“</w:t>
+      </w:r>
+      <w:r>
+        <w:t xml:space="preserve">Lowess</w:t>
+      </w:r>
+      <w:r>
+        <w:t xml:space="preserve">”</w:t>
+      </w:r>
+      <w:r>
+        <w:t xml:space="preserve">. (?)</w:t>
+      </w:r>
+      <w:r>
+        <w:t xml:space="preserve"> </w:t>
+      </w:r>
+      <w:r>
+        <w:t xml:space="preserve">Perhaps:</w:t>
+      </w:r>
+      <w:r>
+        <w:t xml:space="preserve"> </w:t>
+      </w:r>
+      <w:r>
+        <w:t xml:space="preserve">“</w:t>
+      </w:r>
+      <w:r>
+        <w:t xml:space="preserve">From these profiles, bullet signatures (16; 15) are extracted as residuals …</w:t>
+      </w:r>
+      <w:r>
+        <w:t xml:space="preserve">”</w:t>
+      </w:r>
+    </w:p>
+    <w:p>
+      <w:pPr>
+        <w:pStyle w:val="FirstParagraph"/>
+      </w:pPr>
+      <w:r>
+        <w:rPr>
+          <w:i/>
+        </w:rPr>
+        <w:t xml:space="preserve">Thank you, we have changed the grammar and incorporated this change</w:t>
+      </w:r>
+    </w:p>
+    <w:p>
+      <w:pPr>
+        <w:pStyle w:val="Compact"/>
+        <w:numPr>
+          <w:numId w:val="1005"/>
+          <w:ilvl w:val="0"/>
+        </w:numPr>
+      </w:pPr>
+      <w:r>
+        <w:t xml:space="preserve">Pg.5, ln. 36: Change to</w:t>
+      </w:r>
+      <w:r>
+        <w:t xml:space="preserve"> </w:t>
+      </w:r>
+      <w:r>
+        <w:t xml:space="preserve">“</w:t>
+      </w:r>
+      <w:r>
+        <w:t xml:space="preserve">because of the resulting loss in discriminating power.</w:t>
+      </w:r>
+      <w:r>
+        <w:t xml:space="preserve">”</w:t>
+      </w:r>
+    </w:p>
+    <w:p>
+      <w:pPr>
+        <w:pStyle w:val="FirstParagraph"/>
+      </w:pPr>
+      <w:r>
+        <w:rPr>
+          <w:i/>
+        </w:rPr>
+        <w:t xml:space="preserve">Thank you, we have incorporated this change</w:t>
+      </w:r>
+    </w:p>
+    <w:p>
+      <w:pPr>
+        <w:numPr>
+          <w:numId w:val="1006"/>
+          <w:ilvl w:val="0"/>
+        </w:numPr>
+      </w:pPr>
+      <w:r>
+        <w:t xml:space="preserve">Pg.7 and on; Please add some text to clarify your definition of</w:t>
+      </w:r>
+      <w:r>
+        <w:t xml:space="preserve"> </w:t>
+      </w:r>
+      <w:r>
+        <w:t xml:space="preserve">“</w:t>
+      </w:r>
+      <w:r>
+        <w:t xml:space="preserve">sub-class</w:t>
+      </w:r>
+      <w:r>
+        <w:t xml:space="preserve">”</w:t>
+      </w:r>
+      <w:r>
+        <w:t xml:space="preserve">. You are designating this term as a general form or structure that has to be removed to get at the signature. However, the term is used quite differently by firearm examiners to describe features that may reproduce in a number of tool surfaces, and its influence if detected must be considered prior to a comparison conclusion.</w:t>
+      </w:r>
+    </w:p>
+    <w:p>
+      <w:pPr>
+        <w:numPr>
+          <w:numId w:val="1006"/>
+          <w:ilvl w:val="0"/>
+        </w:numPr>
+      </w:pPr>
+      <w:r>
+        <w:t xml:space="preserve">Pg. 8; Thanks for pointing out what</w:t>
+      </w:r>
+      <w:r>
+        <w:t xml:space="preserve"> </w:t>
+      </w:r>
+      <w:r>
+        <w:t xml:space="preserve">“</w:t>
+      </w:r>
+      <w:r>
+        <w:t xml:space="preserve">failed test</w:t>
+      </w:r>
+      <w:r>
+        <w:t xml:space="preserve">”</w:t>
+      </w:r>
+      <w:r>
+        <w:t xml:space="preserve"> </w:t>
+      </w:r>
+      <w:r>
+        <w:t xml:space="preserve">is, and what it is not.</w:t>
+      </w:r>
+    </w:p>
+    <w:p>
+      <w:pPr>
+        <w:pStyle w:val="FirstParagraph"/>
+      </w:pPr>
+      <w:r>
+        <w:rPr>
+          <w:i/>
+        </w:rPr>
+        <w:t xml:space="preserve">We are happy that we could clarify this</w:t>
+      </w:r>
+    </w:p>
+    <w:p>
+      <w:pPr>
+        <w:pStyle w:val="Compact"/>
+        <w:numPr>
+          <w:numId w:val="1007"/>
+          <w:ilvl w:val="0"/>
+        </w:numPr>
+      </w:pPr>
+      <w:r>
+        <w:t xml:space="preserve">Pg. 10, ln. 32:</w:t>
+      </w:r>
+      <w:r>
+        <w:t xml:space="preserve"> </w:t>
+      </w:r>
+      <w:r>
+        <w:t xml:space="preserve">“</w:t>
+      </w:r>
+      <w:r>
+        <w:t xml:space="preserve">tank rash</w:t>
+      </w:r>
+      <w:r>
+        <w:t xml:space="preserve">”</w:t>
+      </w:r>
+      <w:r>
+        <w:t xml:space="preserve"> </w:t>
+      </w:r>
+      <w:r>
+        <w:t xml:space="preserve">is a is a colloquialism that should be in quote marks since it would be unknown to many scientists outside of the forensic discipline. Or longer:</w:t>
+      </w:r>
+      <w:r>
+        <w:t xml:space="preserve"> </w:t>
+      </w:r>
+      <w:r>
+        <w:t xml:space="preserve">“</w:t>
+      </w:r>
+      <w:r>
+        <w:t xml:space="preserve">random tool marks on the fired bullet surface caused by the impact with the interior surfaces of the bullet capture tank.</w:t>
+      </w:r>
+      <w:r>
+        <w:t xml:space="preserve">”</w:t>
+      </w:r>
+    </w:p>
+    <w:p>
+      <w:pPr>
+        <w:pStyle w:val="FirstParagraph"/>
+      </w:pPr>
+      <w:r>
+        <w:rPr>
+          <w:i/>
+        </w:rPr>
+        <w:t xml:space="preserve">Thanks a lot for pointing this out, we have made the changes in the paper reflecting this</w:t>
+      </w:r>
+    </w:p>
+    <w:p>
+      <w:pPr>
+        <w:pStyle w:val="Compact"/>
+        <w:numPr>
+          <w:numId w:val="1008"/>
+          <w:ilvl w:val="0"/>
+        </w:numPr>
+      </w:pPr>
+      <w:r>
+        <w:t xml:space="preserve">Pg. 10, ln. 7: fix error</w:t>
+      </w:r>
+      <w:r>
+        <w:t xml:space="preserve"> </w:t>
+      </w:r>
+      <w:r>
+        <w:t xml:space="preserve">“</w:t>
+      </w:r>
+      <w:r>
+        <w:t xml:space="preserve">toolmaRkpack-age</w:t>
+      </w:r>
+      <w:r>
+        <w:t xml:space="preserve">”</w:t>
+      </w:r>
+      <w:r>
+        <w:t xml:space="preserve"> </w:t>
+      </w:r>
+      <w:r>
+        <w:t xml:space="preserve">ln. 48 space is needed between</w:t>
+      </w:r>
+      <w:r>
+        <w:t xml:space="preserve"> </w:t>
+      </w:r>
+      <w:r>
+        <w:t xml:space="preserve">“</w:t>
+      </w:r>
+      <w:r>
+        <w:t xml:space="preserve">profiles of0.854</w:t>
+      </w:r>
+      <w:r>
+        <w:t xml:space="preserve">”</w:t>
+      </w:r>
+    </w:p>
+    <w:p>
+      <w:pPr>
+        <w:pStyle w:val="FirstParagraph"/>
+      </w:pPr>
+      <w:r>
+        <w:rPr>
+          <w:i/>
+        </w:rPr>
+        <w:t xml:space="preserve">Thank you, we have incorporated this change</w:t>
+      </w:r>
+    </w:p>
+    <w:p>
+      <w:pPr>
+        <w:pStyle w:val="Heading2"/>
+      </w:pPr>
+      <w:bookmarkStart w:id="22" w:name="reviewer-2"/>
+      <w:r>
+        <w:t xml:space="preserve">Reviewer #2</w:t>
+      </w:r>
+      <w:bookmarkEnd w:id="22"/>
+    </w:p>
+    <w:p>
+      <w:pPr>
+        <w:pStyle w:val="FirstParagraph"/>
+      </w:pPr>
+      <w:r>
+        <w:t xml:space="preserve">Comments to the Author</w:t>
+      </w:r>
+      <w:r>
+        <w:t xml:space="preserve"> </w:t>
+      </w:r>
+      <w:r>
+        <w:t xml:space="preserve">Thank you for making the requested revisions. I appreciate that this takes time. A few issues remain but I believe we are getting close.</w:t>
+      </w:r>
+    </w:p>
+    <w:p>
+      <w:pPr>
+        <w:numPr>
+          <w:numId w:val="1009"/>
+          <w:ilvl w:val="0"/>
+        </w:numPr>
+      </w:pPr>
+      <w:r>
+        <w:t xml:space="preserve">p3</w:t>
+      </w:r>
+      <w:r>
+        <w:t xml:space="preserve"> </w:t>
+      </w:r>
+      <w:r>
+        <w:t xml:space="preserve">“</w:t>
+      </w:r>
+      <w:r>
+        <w:t xml:space="preserve">These digitized markings allow the use of statistical methods to quantify the scientific mechanism of comparing markings and serve as basis for an error rate calculation.</w:t>
+      </w:r>
+      <w:r>
+        <w:t xml:space="preserve">”</w:t>
+      </w:r>
+      <w:r>
+        <w:t xml:space="preserve"> </w:t>
+      </w:r>
+      <w:r>
+        <w:t xml:space="preserve">Still a little awkward.</w:t>
+      </w:r>
+    </w:p>
+    <w:p>
+      <w:pPr>
+        <w:numPr>
+          <w:numId w:val="1009"/>
+          <w:ilvl w:val="0"/>
+        </w:numPr>
+      </w:pPr>
+      <w:r>
+        <w:t xml:space="preserve">The authors claim that they changed all numerical results to percentages but there are still a number of inconsistencies. The authors should use consistent terminology. Sometimes they say FPR, sometimes %FP, sometimes Type I, sometimes Type 1 error rate. It is ok to list all these as being the same term in the definition, but then they should pick one. For example, in the conclusions CS1 is reported with a type 2 error rate of 0.272 which I assume is 27.2%. In the Results section the expected failures are listed as 0.854 and 0.120, should these be 85.5% and 12.0%? Figure 14 y-axes are not percentages and must be updated. Figure 8 both axes need to be updated. Figure 9 (left, EER) also likely needs to be updated.</w:t>
+      </w:r>
+    </w:p>
+    <w:p>
+      <w:pPr>
+        <w:numPr>
+          <w:numId w:val="1009"/>
+          <w:ilvl w:val="0"/>
+        </w:numPr>
+      </w:pPr>
+      <w:r>
+        <w:t xml:space="preserve">Original comment: p8</w:t>
+      </w:r>
+      <w:r>
+        <w:t xml:space="preserve"> </w:t>
+      </w:r>
+      <w:r>
+        <w:t xml:space="preserve">“</w:t>
+      </w:r>
+      <w:r>
+        <w:t xml:space="preserve">This severe limitation in the amount of available data poses the main challenge in</w:t>
+      </w:r>
+      <w:r>
+        <w:t xml:space="preserve">”</w:t>
+      </w:r>
+      <w:r>
+        <w:t xml:space="preserve">. It’s unclear what</w:t>
+      </w:r>
+      <w:r>
+        <w:t xml:space="preserve"> </w:t>
+      </w:r>
+      <w:r>
+        <w:t xml:space="preserve">‘</w:t>
+      </w:r>
+      <w:r>
+        <w:t xml:space="preserve">this</w:t>
+      </w:r>
+      <w:r>
+        <w:t xml:space="preserve">’</w:t>
+      </w:r>
+      <w:r>
+        <w:t xml:space="preserve"> </w:t>
+      </w:r>
+      <w:r>
+        <w:t xml:space="preserve">refers to. Do the authors mean the number of bullets and LEAs in the dataset or do they mean the number of sample points per striation profile (due to the fact that LEAs are shorter than screwdriver profiles)? Both would seem to be limitations but just because the profile is shorter doesn’t inherently mean that there are fewer or less informative striaes. You could have a shorter profile with more informative features. The authors replied: “We were indeed referring to the shorter length of the marks, which given the same amount of information decreases the power of the test, a purely technical consequence. Obviously you are right that this power calculation changes with a change in the amount of information.</w:t>
+      </w:r>
+    </w:p>
+    <w:p>
+      <w:pPr>
+        <w:pStyle w:val="FirstParagraph"/>
+      </w:pPr>
+      <w:r>
+        <w:t xml:space="preserve">No change was apparently made to the manuscript. I feel an edit is required. The text is still ambiguous and the reader will not have the benefit of the author’s response letter. In addition I believe the response is incorrect. We do not have enough information to make this statement. As I mentioned, it’s possible to have a very informative short profile. Perhaps bullet lands are inherently more structured than longer screwdriver marks. For example, a small but focused photo a person is more informative than a larger blurry image.</w:t>
+      </w:r>
+    </w:p>
+    <w:p>
+      <w:pPr>
+        <w:pStyle w:val="Compact"/>
+        <w:numPr>
+          <w:numId w:val="1010"/>
           <w:ilvl w:val="0"/>
         </w:numPr>
       </w:pPr>
@@ -1008,10 +1136,234 @@
       </w:pPr>
     </w:lvl>
   </w:abstractNum>
-  <w:abstractNum w:abstractNumId="99414">
+  <w:abstractNum w:abstractNumId="99412">
     <w:nsid w:val="71315dca"/>
     <w:multiLevelType w:val="multilevel"/>
     <w:lvl w:ilvl="0">
+      <w:start w:val="2"/>
+      <w:numFmt w:val="decimal"/>
+      <w:lvlText w:val="%1."/>
+      <w:lvlJc w:val="left"/>
+      <w:pPr>
+        <w:tabs>
+          <w:tab w:val="num" w:pos="0"/>
+        </w:tabs>
+        <w:ind w:left="480" w:hanging="480"/>
+      </w:pPr>
+    </w:lvl>
+    <w:lvl w:ilvl="1">
+      <w:start w:val="2"/>
+      <w:numFmt w:val="decimal"/>
+      <w:lvlText w:val="%2."/>
+      <w:lvlJc w:val="left"/>
+      <w:pPr>
+        <w:tabs>
+          <w:tab w:val="num" w:pos="720"/>
+        </w:tabs>
+        <w:ind w:left="1200" w:hanging="480"/>
+      </w:pPr>
+    </w:lvl>
+    <w:lvl w:ilvl="2">
+      <w:start w:val="2"/>
+      <w:numFmt w:val="decimal"/>
+      <w:lvlText w:val="%3."/>
+      <w:lvlJc w:val="left"/>
+      <w:pPr>
+        <w:tabs>
+          <w:tab w:val="num" w:pos="1440"/>
+        </w:tabs>
+        <w:ind w:left="1920" w:hanging="480"/>
+      </w:pPr>
+    </w:lvl>
+    <w:lvl w:ilvl="3">
+      <w:start w:val="2"/>
+      <w:numFmt w:val="decimal"/>
+      <w:lvlText w:val="%4."/>
+      <w:lvlJc w:val="left"/>
+      <w:pPr>
+        <w:tabs>
+          <w:tab w:val="num" w:pos="2160"/>
+        </w:tabs>
+        <w:ind w:left="2640" w:hanging="480"/>
+      </w:pPr>
+    </w:lvl>
+    <w:lvl w:ilvl="4">
+      <w:start w:val="2"/>
+      <w:numFmt w:val="decimal"/>
+      <w:lvlText w:val="%5."/>
+      <w:lvlJc w:val="left"/>
+      <w:pPr>
+        <w:tabs>
+          <w:tab w:val="num" w:pos="2880"/>
+        </w:tabs>
+        <w:ind w:left="3360" w:hanging="480"/>
+      </w:pPr>
+    </w:lvl>
+    <w:lvl w:ilvl="5">
+      <w:start w:val="2"/>
+      <w:numFmt w:val="decimal"/>
+      <w:lvlText w:val="%6."/>
+      <w:lvlJc w:val="left"/>
+      <w:pPr>
+        <w:tabs>
+          <w:tab w:val="num" w:pos="3600"/>
+        </w:tabs>
+        <w:ind w:left="4080" w:hanging="480"/>
+      </w:pPr>
+    </w:lvl>
+    <w:lvl w:ilvl="6">
+      <w:start w:val="2"/>
+      <w:numFmt w:val="decimal"/>
+      <w:lvlText w:val="%7."/>
+      <w:lvlJc w:val="left"/>
+      <w:pPr>
+        <w:tabs>
+          <w:tab w:val="num" w:pos="4320"/>
+        </w:tabs>
+        <w:ind w:left="4800" w:hanging="480"/>
+      </w:pPr>
+    </w:lvl>
+    <w:lvl w:ilvl="7">
+      <w:start w:val="2"/>
+      <w:numFmt w:val="decimal"/>
+      <w:lvlText w:val="%8."/>
+      <w:lvlJc w:val="left"/>
+      <w:pPr>
+        <w:tabs>
+          <w:tab w:val="num" w:pos="5040"/>
+        </w:tabs>
+        <w:ind w:left="5520" w:hanging="480"/>
+      </w:pPr>
+    </w:lvl>
+    <w:lvl w:ilvl="8">
+      <w:start w:val="2"/>
+      <w:numFmt w:val="decimal"/>
+      <w:lvlText w:val="%9."/>
+      <w:lvlJc w:val="left"/>
+      <w:pPr>
+        <w:tabs>
+          <w:tab w:val="num" w:pos="5760"/>
+        </w:tabs>
+        <w:ind w:left="6240" w:hanging="480"/>
+      </w:pPr>
+    </w:lvl>
+  </w:abstractNum>
+  <w:abstractNum w:abstractNumId="99413">
+    <w:nsid w:val="47261bad"/>
+    <w:multiLevelType w:val="multilevel"/>
+    <w:lvl w:ilvl="0">
+      <w:start w:val="3"/>
+      <w:numFmt w:val="decimal"/>
+      <w:lvlText w:val="%1."/>
+      <w:lvlJc w:val="left"/>
+      <w:pPr>
+        <w:tabs>
+          <w:tab w:val="num" w:pos="0"/>
+        </w:tabs>
+        <w:ind w:left="480" w:hanging="480"/>
+      </w:pPr>
+    </w:lvl>
+    <w:lvl w:ilvl="1">
+      <w:start w:val="3"/>
+      <w:numFmt w:val="decimal"/>
+      <w:lvlText w:val="%2."/>
+      <w:lvlJc w:val="left"/>
+      <w:pPr>
+        <w:tabs>
+          <w:tab w:val="num" w:pos="720"/>
+        </w:tabs>
+        <w:ind w:left="1200" w:hanging="480"/>
+      </w:pPr>
+    </w:lvl>
+    <w:lvl w:ilvl="2">
+      <w:start w:val="3"/>
+      <w:numFmt w:val="decimal"/>
+      <w:lvlText w:val="%3."/>
+      <w:lvlJc w:val="left"/>
+      <w:pPr>
+        <w:tabs>
+          <w:tab w:val="num" w:pos="1440"/>
+        </w:tabs>
+        <w:ind w:left="1920" w:hanging="480"/>
+      </w:pPr>
+    </w:lvl>
+    <w:lvl w:ilvl="3">
+      <w:start w:val="3"/>
+      <w:numFmt w:val="decimal"/>
+      <w:lvlText w:val="%4."/>
+      <w:lvlJc w:val="left"/>
+      <w:pPr>
+        <w:tabs>
+          <w:tab w:val="num" w:pos="2160"/>
+        </w:tabs>
+        <w:ind w:left="2640" w:hanging="480"/>
+      </w:pPr>
+    </w:lvl>
+    <w:lvl w:ilvl="4">
+      <w:start w:val="3"/>
+      <w:numFmt w:val="decimal"/>
+      <w:lvlText w:val="%5."/>
+      <w:lvlJc w:val="left"/>
+      <w:pPr>
+        <w:tabs>
+          <w:tab w:val="num" w:pos="2880"/>
+        </w:tabs>
+        <w:ind w:left="3360" w:hanging="480"/>
+      </w:pPr>
+    </w:lvl>
+    <w:lvl w:ilvl="5">
+      <w:start w:val="3"/>
+      <w:numFmt w:val="decimal"/>
+      <w:lvlText w:val="%6."/>
+      <w:lvlJc w:val="left"/>
+      <w:pPr>
+        <w:tabs>
+          <w:tab w:val="num" w:pos="3600"/>
+        </w:tabs>
+        <w:ind w:left="4080" w:hanging="480"/>
+      </w:pPr>
+    </w:lvl>
+    <w:lvl w:ilvl="6">
+      <w:start w:val="3"/>
+      <w:numFmt w:val="decimal"/>
+      <w:lvlText w:val="%7."/>
+      <w:lvlJc w:val="left"/>
+      <w:pPr>
+        <w:tabs>
+          <w:tab w:val="num" w:pos="4320"/>
+        </w:tabs>
+        <w:ind w:left="4800" w:hanging="480"/>
+      </w:pPr>
+    </w:lvl>
+    <w:lvl w:ilvl="7">
+      <w:start w:val="3"/>
+      <w:numFmt w:val="decimal"/>
+      <w:lvlText w:val="%8."/>
+      <w:lvlJc w:val="left"/>
+      <w:pPr>
+        <w:tabs>
+          <w:tab w:val="num" w:pos="5040"/>
+        </w:tabs>
+        <w:ind w:left="5520" w:hanging="480"/>
+      </w:pPr>
+    </w:lvl>
+    <w:lvl w:ilvl="8">
+      <w:start w:val="3"/>
+      <w:numFmt w:val="decimal"/>
+      <w:lvlText w:val="%9."/>
+      <w:lvlJc w:val="left"/>
+      <w:pPr>
+        <w:tabs>
+          <w:tab w:val="num" w:pos="5760"/>
+        </w:tabs>
+        <w:ind w:left="6240" w:hanging="480"/>
+      </w:pPr>
+    </w:lvl>
+  </w:abstractNum>
+  <w:abstractNum w:abstractNumId="99414">
+    <w:nsid w:val="b3cbbdee"/>
+    <w:multiLevelType w:val="multilevel"/>
+    <w:lvl w:ilvl="0">
       <w:start w:val="4"/>
       <w:numFmt w:val="decimal"/>
       <w:lvlText w:val="%1."/>
@@ -1109,6 +1461,342 @@
     </w:lvl>
     <w:lvl w:ilvl="8">
       <w:start w:val="4"/>
+      <w:numFmt w:val="decimal"/>
+      <w:lvlText w:val="%9."/>
+      <w:lvlJc w:val="left"/>
+      <w:pPr>
+        <w:tabs>
+          <w:tab w:val="num" w:pos="5760"/>
+        </w:tabs>
+        <w:ind w:left="6240" w:hanging="480"/>
+      </w:pPr>
+    </w:lvl>
+  </w:abstractNum>
+  <w:abstractNum w:abstractNumId="99415">
+    <w:nsid w:val="4fbe019a"/>
+    <w:multiLevelType w:val="multilevel"/>
+    <w:lvl w:ilvl="0">
+      <w:start w:val="5"/>
+      <w:numFmt w:val="decimal"/>
+      <w:lvlText w:val="%1."/>
+      <w:lvlJc w:val="left"/>
+      <w:pPr>
+        <w:tabs>
+          <w:tab w:val="num" w:pos="0"/>
+        </w:tabs>
+        <w:ind w:left="480" w:hanging="480"/>
+      </w:pPr>
+    </w:lvl>
+    <w:lvl w:ilvl="1">
+      <w:start w:val="5"/>
+      <w:numFmt w:val="decimal"/>
+      <w:lvlText w:val="%2."/>
+      <w:lvlJc w:val="left"/>
+      <w:pPr>
+        <w:tabs>
+          <w:tab w:val="num" w:pos="720"/>
+        </w:tabs>
+        <w:ind w:left="1200" w:hanging="480"/>
+      </w:pPr>
+    </w:lvl>
+    <w:lvl w:ilvl="2">
+      <w:start w:val="5"/>
+      <w:numFmt w:val="decimal"/>
+      <w:lvlText w:val="%3."/>
+      <w:lvlJc w:val="left"/>
+      <w:pPr>
+        <w:tabs>
+          <w:tab w:val="num" w:pos="1440"/>
+        </w:tabs>
+        <w:ind w:left="1920" w:hanging="480"/>
+      </w:pPr>
+    </w:lvl>
+    <w:lvl w:ilvl="3">
+      <w:start w:val="5"/>
+      <w:numFmt w:val="decimal"/>
+      <w:lvlText w:val="%4."/>
+      <w:lvlJc w:val="left"/>
+      <w:pPr>
+        <w:tabs>
+          <w:tab w:val="num" w:pos="2160"/>
+        </w:tabs>
+        <w:ind w:left="2640" w:hanging="480"/>
+      </w:pPr>
+    </w:lvl>
+    <w:lvl w:ilvl="4">
+      <w:start w:val="5"/>
+      <w:numFmt w:val="decimal"/>
+      <w:lvlText w:val="%5."/>
+      <w:lvlJc w:val="left"/>
+      <w:pPr>
+        <w:tabs>
+          <w:tab w:val="num" w:pos="2880"/>
+        </w:tabs>
+        <w:ind w:left="3360" w:hanging="480"/>
+      </w:pPr>
+    </w:lvl>
+    <w:lvl w:ilvl="5">
+      <w:start w:val="5"/>
+      <w:numFmt w:val="decimal"/>
+      <w:lvlText w:val="%6."/>
+      <w:lvlJc w:val="left"/>
+      <w:pPr>
+        <w:tabs>
+          <w:tab w:val="num" w:pos="3600"/>
+        </w:tabs>
+        <w:ind w:left="4080" w:hanging="480"/>
+      </w:pPr>
+    </w:lvl>
+    <w:lvl w:ilvl="6">
+      <w:start w:val="5"/>
+      <w:numFmt w:val="decimal"/>
+      <w:lvlText w:val="%7."/>
+      <w:lvlJc w:val="left"/>
+      <w:pPr>
+        <w:tabs>
+          <w:tab w:val="num" w:pos="4320"/>
+        </w:tabs>
+        <w:ind w:left="4800" w:hanging="480"/>
+      </w:pPr>
+    </w:lvl>
+    <w:lvl w:ilvl="7">
+      <w:start w:val="5"/>
+      <w:numFmt w:val="decimal"/>
+      <w:lvlText w:val="%8."/>
+      <w:lvlJc w:val="left"/>
+      <w:pPr>
+        <w:tabs>
+          <w:tab w:val="num" w:pos="5040"/>
+        </w:tabs>
+        <w:ind w:left="5520" w:hanging="480"/>
+      </w:pPr>
+    </w:lvl>
+    <w:lvl w:ilvl="8">
+      <w:start w:val="5"/>
+      <w:numFmt w:val="decimal"/>
+      <w:lvlText w:val="%9."/>
+      <w:lvlJc w:val="left"/>
+      <w:pPr>
+        <w:tabs>
+          <w:tab w:val="num" w:pos="5760"/>
+        </w:tabs>
+        <w:ind w:left="6240" w:hanging="480"/>
+      </w:pPr>
+    </w:lvl>
+  </w:abstractNum>
+  <w:abstractNum w:abstractNumId="99417">
+    <w:nsid w:val="91a27d85"/>
+    <w:multiLevelType w:val="multilevel"/>
+    <w:lvl w:ilvl="0">
+      <w:start w:val="7"/>
+      <w:numFmt w:val="decimal"/>
+      <w:lvlText w:val="%1."/>
+      <w:lvlJc w:val="left"/>
+      <w:pPr>
+        <w:tabs>
+          <w:tab w:val="num" w:pos="0"/>
+        </w:tabs>
+        <w:ind w:left="480" w:hanging="480"/>
+      </w:pPr>
+    </w:lvl>
+    <w:lvl w:ilvl="1">
+      <w:start w:val="7"/>
+      <w:numFmt w:val="decimal"/>
+      <w:lvlText w:val="%2."/>
+      <w:lvlJc w:val="left"/>
+      <w:pPr>
+        <w:tabs>
+          <w:tab w:val="num" w:pos="720"/>
+        </w:tabs>
+        <w:ind w:left="1200" w:hanging="480"/>
+      </w:pPr>
+    </w:lvl>
+    <w:lvl w:ilvl="2">
+      <w:start w:val="7"/>
+      <w:numFmt w:val="decimal"/>
+      <w:lvlText w:val="%3."/>
+      <w:lvlJc w:val="left"/>
+      <w:pPr>
+        <w:tabs>
+          <w:tab w:val="num" w:pos="1440"/>
+        </w:tabs>
+        <w:ind w:left="1920" w:hanging="480"/>
+      </w:pPr>
+    </w:lvl>
+    <w:lvl w:ilvl="3">
+      <w:start w:val="7"/>
+      <w:numFmt w:val="decimal"/>
+      <w:lvlText w:val="%4."/>
+      <w:lvlJc w:val="left"/>
+      <w:pPr>
+        <w:tabs>
+          <w:tab w:val="num" w:pos="2160"/>
+        </w:tabs>
+        <w:ind w:left="2640" w:hanging="480"/>
+      </w:pPr>
+    </w:lvl>
+    <w:lvl w:ilvl="4">
+      <w:start w:val="7"/>
+      <w:numFmt w:val="decimal"/>
+      <w:lvlText w:val="%5."/>
+      <w:lvlJc w:val="left"/>
+      <w:pPr>
+        <w:tabs>
+          <w:tab w:val="num" w:pos="2880"/>
+        </w:tabs>
+        <w:ind w:left="3360" w:hanging="480"/>
+      </w:pPr>
+    </w:lvl>
+    <w:lvl w:ilvl="5">
+      <w:start w:val="7"/>
+      <w:numFmt w:val="decimal"/>
+      <w:lvlText w:val="%6."/>
+      <w:lvlJc w:val="left"/>
+      <w:pPr>
+        <w:tabs>
+          <w:tab w:val="num" w:pos="3600"/>
+        </w:tabs>
+        <w:ind w:left="4080" w:hanging="480"/>
+      </w:pPr>
+    </w:lvl>
+    <w:lvl w:ilvl="6">
+      <w:start w:val="7"/>
+      <w:numFmt w:val="decimal"/>
+      <w:lvlText w:val="%7."/>
+      <w:lvlJc w:val="left"/>
+      <w:pPr>
+        <w:tabs>
+          <w:tab w:val="num" w:pos="4320"/>
+        </w:tabs>
+        <w:ind w:left="4800" w:hanging="480"/>
+      </w:pPr>
+    </w:lvl>
+    <w:lvl w:ilvl="7">
+      <w:start w:val="7"/>
+      <w:numFmt w:val="decimal"/>
+      <w:lvlText w:val="%8."/>
+      <w:lvlJc w:val="left"/>
+      <w:pPr>
+        <w:tabs>
+          <w:tab w:val="num" w:pos="5040"/>
+        </w:tabs>
+        <w:ind w:left="5520" w:hanging="480"/>
+      </w:pPr>
+    </w:lvl>
+    <w:lvl w:ilvl="8">
+      <w:start w:val="7"/>
+      <w:numFmt w:val="decimal"/>
+      <w:lvlText w:val="%9."/>
+      <w:lvlJc w:val="left"/>
+      <w:pPr>
+        <w:tabs>
+          <w:tab w:val="num" w:pos="5760"/>
+        </w:tabs>
+        <w:ind w:left="6240" w:hanging="480"/>
+      </w:pPr>
+    </w:lvl>
+  </w:abstractNum>
+  <w:abstractNum w:abstractNumId="99418">
+    <w:nsid w:val="615f1ed2"/>
+    <w:multiLevelType w:val="multilevel"/>
+    <w:lvl w:ilvl="0">
+      <w:start w:val="8"/>
+      <w:numFmt w:val="decimal"/>
+      <w:lvlText w:val="%1."/>
+      <w:lvlJc w:val="left"/>
+      <w:pPr>
+        <w:tabs>
+          <w:tab w:val="num" w:pos="0"/>
+        </w:tabs>
+        <w:ind w:left="480" w:hanging="480"/>
+      </w:pPr>
+    </w:lvl>
+    <w:lvl w:ilvl="1">
+      <w:start w:val="8"/>
+      <w:numFmt w:val="decimal"/>
+      <w:lvlText w:val="%2."/>
+      <w:lvlJc w:val="left"/>
+      <w:pPr>
+        <w:tabs>
+          <w:tab w:val="num" w:pos="720"/>
+        </w:tabs>
+        <w:ind w:left="1200" w:hanging="480"/>
+      </w:pPr>
+    </w:lvl>
+    <w:lvl w:ilvl="2">
+      <w:start w:val="8"/>
+      <w:numFmt w:val="decimal"/>
+      <w:lvlText w:val="%3."/>
+      <w:lvlJc w:val="left"/>
+      <w:pPr>
+        <w:tabs>
+          <w:tab w:val="num" w:pos="1440"/>
+        </w:tabs>
+        <w:ind w:left="1920" w:hanging="480"/>
+      </w:pPr>
+    </w:lvl>
+    <w:lvl w:ilvl="3">
+      <w:start w:val="8"/>
+      <w:numFmt w:val="decimal"/>
+      <w:lvlText w:val="%4."/>
+      <w:lvlJc w:val="left"/>
+      <w:pPr>
+        <w:tabs>
+          <w:tab w:val="num" w:pos="2160"/>
+        </w:tabs>
+        <w:ind w:left="2640" w:hanging="480"/>
+      </w:pPr>
+    </w:lvl>
+    <w:lvl w:ilvl="4">
+      <w:start w:val="8"/>
+      <w:numFmt w:val="decimal"/>
+      <w:lvlText w:val="%5."/>
+      <w:lvlJc w:val="left"/>
+      <w:pPr>
+        <w:tabs>
+          <w:tab w:val="num" w:pos="2880"/>
+        </w:tabs>
+        <w:ind w:left="3360" w:hanging="480"/>
+      </w:pPr>
+    </w:lvl>
+    <w:lvl w:ilvl="5">
+      <w:start w:val="8"/>
+      <w:numFmt w:val="decimal"/>
+      <w:lvlText w:val="%6."/>
+      <w:lvlJc w:val="left"/>
+      <w:pPr>
+        <w:tabs>
+          <w:tab w:val="num" w:pos="3600"/>
+        </w:tabs>
+        <w:ind w:left="4080" w:hanging="480"/>
+      </w:pPr>
+    </w:lvl>
+    <w:lvl w:ilvl="6">
+      <w:start w:val="8"/>
+      <w:numFmt w:val="decimal"/>
+      <w:lvlText w:val="%7."/>
+      <w:lvlJc w:val="left"/>
+      <w:pPr>
+        <w:tabs>
+          <w:tab w:val="num" w:pos="4320"/>
+        </w:tabs>
+        <w:ind w:left="4800" w:hanging="480"/>
+      </w:pPr>
+    </w:lvl>
+    <w:lvl w:ilvl="7">
+      <w:start w:val="8"/>
+      <w:numFmt w:val="decimal"/>
+      <w:lvlText w:val="%8."/>
+      <w:lvlJc w:val="left"/>
+      <w:pPr>
+        <w:tabs>
+          <w:tab w:val="num" w:pos="5040"/>
+        </w:tabs>
+        <w:ind w:left="5520" w:hanging="480"/>
+      </w:pPr>
+    </w:lvl>
+    <w:lvl w:ilvl="8">
+      <w:start w:val="8"/>
       <w:numFmt w:val="decimal"/>
       <w:lvlText w:val="%9."/>
       <w:lvlJc w:val="left"/>
@@ -1187,6 +1875,186 @@
     </w:lvlOverride>
   </w:num>
   <w:num w:numId="1003">
+    <w:abstractNumId w:val="99412"/>
+    <w:lvlOverride w:ilvl="0">
+      <w:startOverride w:val="2"/>
+    </w:lvlOverride>
+    <w:lvlOverride w:ilvl="1">
+      <w:startOverride w:val="2"/>
+    </w:lvlOverride>
+    <w:lvlOverride w:ilvl="2">
+      <w:startOverride w:val="2"/>
+    </w:lvlOverride>
+    <w:lvlOverride w:ilvl="3">
+      <w:startOverride w:val="2"/>
+    </w:lvlOverride>
+    <w:lvlOverride w:ilvl="4">
+      <w:startOverride w:val="2"/>
+    </w:lvlOverride>
+    <w:lvlOverride w:ilvl="5">
+      <w:startOverride w:val="2"/>
+    </w:lvlOverride>
+    <w:lvlOverride w:ilvl="6">
+      <w:startOverride w:val="2"/>
+    </w:lvlOverride>
+    <w:lvlOverride w:ilvl="7">
+      <w:startOverride w:val="2"/>
+    </w:lvlOverride>
+    <w:lvlOverride w:ilvl="8">
+      <w:startOverride w:val="2"/>
+    </w:lvlOverride>
+  </w:num>
+  <w:num w:numId="1004">
+    <w:abstractNumId w:val="99413"/>
+    <w:lvlOverride w:ilvl="0">
+      <w:startOverride w:val="3"/>
+    </w:lvlOverride>
+    <w:lvlOverride w:ilvl="1">
+      <w:startOverride w:val="3"/>
+    </w:lvlOverride>
+    <w:lvlOverride w:ilvl="2">
+      <w:startOverride w:val="3"/>
+    </w:lvlOverride>
+    <w:lvlOverride w:ilvl="3">
+      <w:startOverride w:val="3"/>
+    </w:lvlOverride>
+    <w:lvlOverride w:ilvl="4">
+      <w:startOverride w:val="3"/>
+    </w:lvlOverride>
+    <w:lvlOverride w:ilvl="5">
+      <w:startOverride w:val="3"/>
+    </w:lvlOverride>
+    <w:lvlOverride w:ilvl="6">
+      <w:startOverride w:val="3"/>
+    </w:lvlOverride>
+    <w:lvlOverride w:ilvl="7">
+      <w:startOverride w:val="3"/>
+    </w:lvlOverride>
+    <w:lvlOverride w:ilvl="8">
+      <w:startOverride w:val="3"/>
+    </w:lvlOverride>
+  </w:num>
+  <w:num w:numId="1005">
+    <w:abstractNumId w:val="99414"/>
+    <w:lvlOverride w:ilvl="0">
+      <w:startOverride w:val="4"/>
+    </w:lvlOverride>
+    <w:lvlOverride w:ilvl="1">
+      <w:startOverride w:val="4"/>
+    </w:lvlOverride>
+    <w:lvlOverride w:ilvl="2">
+      <w:startOverride w:val="4"/>
+    </w:lvlOverride>
+    <w:lvlOverride w:ilvl="3">
+      <w:startOverride w:val="4"/>
+    </w:lvlOverride>
+    <w:lvlOverride w:ilvl="4">
+      <w:startOverride w:val="4"/>
+    </w:lvlOverride>
+    <w:lvlOverride w:ilvl="5">
+      <w:startOverride w:val="4"/>
+    </w:lvlOverride>
+    <w:lvlOverride w:ilvl="6">
+      <w:startOverride w:val="4"/>
+    </w:lvlOverride>
+    <w:lvlOverride w:ilvl="7">
+      <w:startOverride w:val="4"/>
+    </w:lvlOverride>
+    <w:lvlOverride w:ilvl="8">
+      <w:startOverride w:val="4"/>
+    </w:lvlOverride>
+  </w:num>
+  <w:num w:numId="1006">
+    <w:abstractNumId w:val="99415"/>
+    <w:lvlOverride w:ilvl="0">
+      <w:startOverride w:val="5"/>
+    </w:lvlOverride>
+    <w:lvlOverride w:ilvl="1">
+      <w:startOverride w:val="5"/>
+    </w:lvlOverride>
+    <w:lvlOverride w:ilvl="2">
+      <w:startOverride w:val="5"/>
+    </w:lvlOverride>
+    <w:lvlOverride w:ilvl="3">
+      <w:startOverride w:val="5"/>
+    </w:lvlOverride>
+    <w:lvlOverride w:ilvl="4">
+      <w:startOverride w:val="5"/>
+    </w:lvlOverride>
+    <w:lvlOverride w:ilvl="5">
+      <w:startOverride w:val="5"/>
+    </w:lvlOverride>
+    <w:lvlOverride w:ilvl="6">
+      <w:startOverride w:val="5"/>
+    </w:lvlOverride>
+    <w:lvlOverride w:ilvl="7">
+      <w:startOverride w:val="5"/>
+    </w:lvlOverride>
+    <w:lvlOverride w:ilvl="8">
+      <w:startOverride w:val="5"/>
+    </w:lvlOverride>
+  </w:num>
+  <w:num w:numId="1007">
+    <w:abstractNumId w:val="99417"/>
+    <w:lvlOverride w:ilvl="0">
+      <w:startOverride w:val="7"/>
+    </w:lvlOverride>
+    <w:lvlOverride w:ilvl="1">
+      <w:startOverride w:val="7"/>
+    </w:lvlOverride>
+    <w:lvlOverride w:ilvl="2">
+      <w:startOverride w:val="7"/>
+    </w:lvlOverride>
+    <w:lvlOverride w:ilvl="3">
+      <w:startOverride w:val="7"/>
+    </w:lvlOverride>
+    <w:lvlOverride w:ilvl="4">
+      <w:startOverride w:val="7"/>
+    </w:lvlOverride>
+    <w:lvlOverride w:ilvl="5">
+      <w:startOverride w:val="7"/>
+    </w:lvlOverride>
+    <w:lvlOverride w:ilvl="6">
+      <w:startOverride w:val="7"/>
+    </w:lvlOverride>
+    <w:lvlOverride w:ilvl="7">
+      <w:startOverride w:val="7"/>
+    </w:lvlOverride>
+    <w:lvlOverride w:ilvl="8">
+      <w:startOverride w:val="7"/>
+    </w:lvlOverride>
+  </w:num>
+  <w:num w:numId="1008">
+    <w:abstractNumId w:val="99418"/>
+    <w:lvlOverride w:ilvl="0">
+      <w:startOverride w:val="8"/>
+    </w:lvlOverride>
+    <w:lvlOverride w:ilvl="1">
+      <w:startOverride w:val="8"/>
+    </w:lvlOverride>
+    <w:lvlOverride w:ilvl="2">
+      <w:startOverride w:val="8"/>
+    </w:lvlOverride>
+    <w:lvlOverride w:ilvl="3">
+      <w:startOverride w:val="8"/>
+    </w:lvlOverride>
+    <w:lvlOverride w:ilvl="4">
+      <w:startOverride w:val="8"/>
+    </w:lvlOverride>
+    <w:lvlOverride w:ilvl="5">
+      <w:startOverride w:val="8"/>
+    </w:lvlOverride>
+    <w:lvlOverride w:ilvl="6">
+      <w:startOverride w:val="8"/>
+    </w:lvlOverride>
+    <w:lvlOverride w:ilvl="7">
+      <w:startOverride w:val="8"/>
+    </w:lvlOverride>
+    <w:lvlOverride w:ilvl="8">
+      <w:startOverride w:val="8"/>
+    </w:lvlOverride>
+  </w:num>
+  <w:num w:numId="1009">
     <w:abstractNumId w:val="99411"/>
     <w:lvlOverride w:ilvl="0">
       <w:startOverride w:val="1"/>
@@ -1216,7 +2084,7 @@
       <w:startOverride w:val="1"/>
     </w:lvlOverride>
   </w:num>
-  <w:num w:numId="1004">
+  <w:num w:numId="1010">
     <w:abstractNumId w:val="99414"/>
     <w:lvlOverride w:ilvl="0">
       <w:startOverride w:val="4"/>

</xml_diff>